<commit_message>
sql login 修正完成 version 02 -> 規格書 by 0503
</commit_message>
<xml_diff>
--- a/資料庫規格書.docx
+++ b/資料庫規格書.docx
@@ -1,6 +1,6 @@
 
 <file path=word/document.xml><?xml version="1.0" encoding="utf-8"?>
-<w:document xmlns:wpc="http://schemas.microsoft.com/office/word/2010/wordprocessingCanvas" xmlns:cx="http://schemas.microsoft.com/office/drawing/2014/chartex" xmlns:cx1="http://schemas.microsoft.com/office/drawing/2015/9/8/chartex" xmlns:cx2="http://schemas.microsoft.com/office/drawing/2015/10/21/chartex" xmlns:cx3="http://schemas.microsoft.com/office/drawing/2016/5/9/chartex" xmlns:cx4="http://schemas.microsoft.com/office/drawing/2016/5/10/chartex" xmlns:cx5="http://schemas.microsoft.com/office/drawing/2016/5/11/chartex" xmlns:cx6="http://schemas.microsoft.com/office/drawing/2016/5/12/chartex" xmlns:cx7="http://schemas.microsoft.com/office/drawing/2016/5/13/chartex" xmlns:cx8="http://schemas.microsoft.com/office/drawing/2016/5/14/chartex" xmlns:mc="http://schemas.openxmlformats.org/markup-compatibility/2006" xmlns:aink="http://schemas.microsoft.com/office/drawing/2016/ink" xmlns:am3d="http://schemas.microsoft.com/office/drawing/2017/model3d" xmlns:o="urn:schemas-microsoft-com:office:office" xmlns:r="http://schemas.openxmlformats.org/officeDocument/2006/relationships" xmlns:m="http://schemas.openxmlformats.org/officeDocument/2006/math" xmlns:v="urn:schemas-microsoft-com:vml" xmlns:wp14="http://schemas.microsoft.com/office/word/2010/wordprocessingDrawing" xmlns:wp="http://schemas.openxmlformats.org/drawingml/2006/wordprocessingDrawing" xmlns:w10="urn:schemas-microsoft-com:office:word" xmlns:w="http://schemas.openxmlformats.org/wordprocessingml/2006/main" xmlns:w14="http://schemas.microsoft.com/office/word/2010/wordml" xmlns:w15="http://schemas.microsoft.com/office/word/2012/wordml" xmlns:w16cex="http://schemas.microsoft.com/office/word/2018/wordml/cex" xmlns:w16cid="http://schemas.microsoft.com/office/word/2016/wordml/cid" xmlns:w16="http://schemas.microsoft.com/office/word/2018/wordml" xmlns:w16sdtdh="http://schemas.microsoft.com/office/word/2020/wordml/sdtdatahash" xmlns:w16se="http://schemas.microsoft.com/office/word/2015/wordml/symex" xmlns:wpg="http://schemas.microsoft.com/office/word/2010/wordprocessingGroup" xmlns:wpi="http://schemas.microsoft.com/office/word/2010/wordprocessingInk" xmlns:wne="http://schemas.microsoft.com/office/word/2006/wordml" xmlns:wps="http://schemas.microsoft.com/office/word/2010/wordprocessingShape" mc:Ignorable="w14 w15 w16se w16cid w16 w16cex w16sdtdh wp14">
+<w:document xmlns:wpc="http://schemas.microsoft.com/office/word/2010/wordprocessingCanvas" xmlns:cx="http://schemas.microsoft.com/office/drawing/2014/chartex" xmlns:cx1="http://schemas.microsoft.com/office/drawing/2015/9/8/chartex" xmlns:cx2="http://schemas.microsoft.com/office/drawing/2015/10/21/chartex" xmlns:cx3="http://schemas.microsoft.com/office/drawing/2016/5/9/chartex" xmlns:cx4="http://schemas.microsoft.com/office/drawing/2016/5/10/chartex" xmlns:cx5="http://schemas.microsoft.com/office/drawing/2016/5/11/chartex" xmlns:cx6="http://schemas.microsoft.com/office/drawing/2016/5/12/chartex" xmlns:cx7="http://schemas.microsoft.com/office/drawing/2016/5/13/chartex" xmlns:cx8="http://schemas.microsoft.com/office/drawing/2016/5/14/chartex" xmlns:mc="http://schemas.openxmlformats.org/markup-compatibility/2006" xmlns:aink="http://schemas.microsoft.com/office/drawing/2016/ink" xmlns:am3d="http://schemas.microsoft.com/office/drawing/2017/model3d" xmlns:o="urn:schemas-microsoft-com:office:office" xmlns:oel="http://schemas.microsoft.com/office/2019/extlst" xmlns:r="http://schemas.openxmlformats.org/officeDocument/2006/relationships" xmlns:m="http://schemas.openxmlformats.org/officeDocument/2006/math" xmlns:v="urn:schemas-microsoft-com:vml" xmlns:wp14="http://schemas.microsoft.com/office/word/2010/wordprocessingDrawing" xmlns:wp="http://schemas.openxmlformats.org/drawingml/2006/wordprocessingDrawing" xmlns:w10="urn:schemas-microsoft-com:office:word" xmlns:w="http://schemas.openxmlformats.org/wordprocessingml/2006/main" xmlns:w14="http://schemas.microsoft.com/office/word/2010/wordml" xmlns:w15="http://schemas.microsoft.com/office/word/2012/wordml" xmlns:w16cex="http://schemas.microsoft.com/office/word/2018/wordml/cex" xmlns:w16cid="http://schemas.microsoft.com/office/word/2016/wordml/cid" xmlns:w16="http://schemas.microsoft.com/office/word/2018/wordml" xmlns:w16sdtdh="http://schemas.microsoft.com/office/word/2020/wordml/sdtdatahash" xmlns:w16se="http://schemas.microsoft.com/office/word/2015/wordml/symex" xmlns:wpg="http://schemas.microsoft.com/office/word/2010/wordprocessingGroup" xmlns:wpi="http://schemas.microsoft.com/office/word/2010/wordprocessingInk" xmlns:wne="http://schemas.microsoft.com/office/word/2006/wordml" xmlns:wps="http://schemas.microsoft.com/office/word/2010/wordprocessingShape" mc:Ignorable="w14 w15 w16se w16cid w16 w16cex w16sdtdh wp14">
   <w:body>
     <w:p>
       <w:pPr>
@@ -56,7 +56,7 @@
     <w:p>
       <w:pPr>
         <w:rPr>
-          <w:rFonts w:ascii="標楷體" w:eastAsia="標楷體" w:hAnsi="標楷體" w:hint="eastAsia"/>
+          <w:rFonts w:ascii="標楷體" w:eastAsia="標楷體" w:hAnsi="標楷體"/>
         </w:rPr>
       </w:pPr>
     </w:p>
@@ -64,7 +64,7 @@
       <w:pPr>
         <w:ind w:firstLine="480"/>
         <w:rPr>
-          <w:rFonts w:ascii="標楷體" w:eastAsia="標楷體" w:hAnsi="標楷體" w:hint="eastAsia"/>
+          <w:rFonts w:ascii="標楷體" w:eastAsia="標楷體" w:hAnsi="標楷體"/>
         </w:rPr>
       </w:pPr>
       <w:r>
@@ -100,7 +100,7 @@
           <w:p>
             <w:pPr>
               <w:rPr>
-                <w:rFonts w:ascii="標楷體" w:eastAsia="標楷體" w:hAnsi="標楷體" w:hint="eastAsia"/>
+                <w:rFonts w:ascii="標楷體" w:eastAsia="標楷體" w:hAnsi="標楷體"/>
               </w:rPr>
             </w:pPr>
             <w:r>
@@ -118,7 +118,7 @@
           <w:p>
             <w:pPr>
               <w:rPr>
-                <w:rFonts w:ascii="標楷體" w:eastAsia="標楷體" w:hAnsi="標楷體" w:hint="eastAsia"/>
+                <w:rFonts w:ascii="標楷體" w:eastAsia="標楷體" w:hAnsi="標楷體"/>
               </w:rPr>
             </w:pPr>
             <w:r>
@@ -136,7 +136,7 @@
           <w:p>
             <w:pPr>
               <w:rPr>
-                <w:rFonts w:ascii="標楷體" w:eastAsia="標楷體" w:hAnsi="標楷體" w:hint="eastAsia"/>
+                <w:rFonts w:ascii="標楷體" w:eastAsia="標楷體" w:hAnsi="標楷體"/>
               </w:rPr>
             </w:pPr>
             <w:r>
@@ -154,7 +154,7 @@
           <w:p>
             <w:pPr>
               <w:rPr>
-                <w:rFonts w:ascii="標楷體" w:eastAsia="標楷體" w:hAnsi="標楷體" w:hint="eastAsia"/>
+                <w:rFonts w:ascii="標楷體" w:eastAsia="標楷體" w:hAnsi="標楷體"/>
               </w:rPr>
             </w:pPr>
             <w:r>
@@ -174,7 +174,7 @@
           <w:p>
             <w:pPr>
               <w:rPr>
-                <w:rFonts w:ascii="標楷體" w:eastAsia="標楷體" w:hAnsi="標楷體" w:hint="eastAsia"/>
+                <w:rFonts w:ascii="標楷體" w:eastAsia="標楷體" w:hAnsi="標楷體"/>
               </w:rPr>
             </w:pPr>
             <w:r>
@@ -198,7 +198,7 @@
           <w:p>
             <w:pPr>
               <w:rPr>
-                <w:rFonts w:ascii="標楷體" w:eastAsia="標楷體" w:hAnsi="標楷體" w:hint="eastAsia"/>
+                <w:rFonts w:ascii="標楷體" w:eastAsia="標楷體" w:hAnsi="標楷體"/>
               </w:rPr>
             </w:pPr>
             <w:r>
@@ -222,7 +222,7 @@
           <w:p>
             <w:pPr>
               <w:rPr>
-                <w:rFonts w:ascii="標楷體" w:eastAsia="標楷體" w:hAnsi="標楷體" w:hint="eastAsia"/>
+                <w:rFonts w:ascii="標楷體" w:eastAsia="標楷體" w:hAnsi="標楷體"/>
               </w:rPr>
             </w:pPr>
             <w:r>
@@ -240,7 +240,7 @@
           <w:p>
             <w:pPr>
               <w:rPr>
-                <w:rFonts w:ascii="標楷體" w:eastAsia="標楷體" w:hAnsi="標楷體" w:hint="eastAsia"/>
+                <w:rFonts w:ascii="標楷體" w:eastAsia="標楷體" w:hAnsi="標楷體"/>
               </w:rPr>
             </w:pPr>
             <w:r>
@@ -260,7 +260,7 @@
           <w:p>
             <w:pPr>
               <w:rPr>
-                <w:rFonts w:ascii="標楷體" w:eastAsia="標楷體" w:hAnsi="標楷體" w:hint="eastAsia"/>
+                <w:rFonts w:ascii="標楷體" w:eastAsia="標楷體" w:hAnsi="標楷體"/>
               </w:rPr>
             </w:pPr>
             <w:r>
@@ -284,7 +284,7 @@
           <w:p>
             <w:pPr>
               <w:rPr>
-                <w:rFonts w:ascii="標楷體" w:eastAsia="標楷體" w:hAnsi="標楷體" w:hint="eastAsia"/>
+                <w:rFonts w:ascii="標楷體" w:eastAsia="標楷體" w:hAnsi="標楷體"/>
               </w:rPr>
             </w:pPr>
             <w:r>
@@ -345,7 +345,7 @@
           <w:p>
             <w:pPr>
               <w:rPr>
-                <w:rFonts w:ascii="標楷體" w:eastAsia="標楷體" w:hAnsi="標楷體" w:hint="eastAsia"/>
+                <w:rFonts w:ascii="標楷體" w:eastAsia="標楷體" w:hAnsi="標楷體"/>
               </w:rPr>
             </w:pPr>
             <w:r>
@@ -413,7 +413,7 @@
           <w:p>
             <w:pPr>
               <w:rPr>
-                <w:rFonts w:ascii="標楷體" w:eastAsia="標楷體" w:hAnsi="標楷體" w:hint="eastAsia"/>
+                <w:rFonts w:ascii="標楷體" w:eastAsia="標楷體" w:hAnsi="標楷體"/>
               </w:rPr>
             </w:pPr>
             <w:r>
@@ -455,7 +455,7 @@
           <w:p>
             <w:pPr>
               <w:rPr>
-                <w:rFonts w:ascii="標楷體" w:eastAsia="標楷體" w:hAnsi="標楷體" w:hint="eastAsia"/>
+                <w:rFonts w:ascii="標楷體" w:eastAsia="標楷體" w:hAnsi="標楷體"/>
               </w:rPr>
             </w:pPr>
             <w:r>
@@ -499,7 +499,7 @@
           <w:p>
             <w:pPr>
               <w:rPr>
-                <w:rFonts w:ascii="標楷體" w:eastAsia="標楷體" w:hAnsi="標楷體" w:hint="eastAsia"/>
+                <w:rFonts w:ascii="標楷體" w:eastAsia="標楷體" w:hAnsi="標楷體"/>
               </w:rPr>
             </w:pPr>
             <w:r>
@@ -535,7 +535,7 @@
           <w:p>
             <w:pPr>
               <w:rPr>
-                <w:rFonts w:ascii="標楷體" w:eastAsia="標楷體" w:hAnsi="標楷體" w:hint="eastAsia"/>
+                <w:rFonts w:ascii="標楷體" w:eastAsia="標楷體" w:hAnsi="標楷體"/>
               </w:rPr>
             </w:pPr>
             <w:r>
@@ -573,7 +573,7 @@
           <w:p>
             <w:pPr>
               <w:rPr>
-                <w:rFonts w:ascii="標楷體" w:eastAsia="標楷體" w:hAnsi="標楷體" w:hint="eastAsia"/>
+                <w:rFonts w:ascii="標楷體" w:eastAsia="標楷體" w:hAnsi="標楷體"/>
               </w:rPr>
             </w:pPr>
             <w:r>
@@ -621,7 +621,7 @@
           <w:p>
             <w:pPr>
               <w:rPr>
-                <w:rFonts w:ascii="標楷體" w:eastAsia="標楷體" w:hAnsi="標楷體" w:hint="eastAsia"/>
+                <w:rFonts w:ascii="標楷體" w:eastAsia="標楷體" w:hAnsi="標楷體"/>
               </w:rPr>
             </w:pPr>
             <w:r>
@@ -677,7 +677,7 @@
           <w:p>
             <w:pPr>
               <w:rPr>
-                <w:rFonts w:ascii="標楷體" w:eastAsia="標楷體" w:hAnsi="標楷體" w:hint="eastAsia"/>
+                <w:rFonts w:ascii="標楷體" w:eastAsia="標楷體" w:hAnsi="標楷體"/>
               </w:rPr>
             </w:pPr>
             <w:r>
@@ -713,7 +713,7 @@
           <w:p>
             <w:pPr>
               <w:rPr>
-                <w:rFonts w:ascii="標楷體" w:eastAsia="標楷體" w:hAnsi="標楷體" w:hint="eastAsia"/>
+                <w:rFonts w:ascii="標楷體" w:eastAsia="標楷體" w:hAnsi="標楷體"/>
               </w:rPr>
             </w:pPr>
             <w:r>
@@ -769,7 +769,7 @@
           <w:p>
             <w:pPr>
               <w:rPr>
-                <w:rFonts w:ascii="標楷體" w:eastAsia="標楷體" w:hAnsi="標楷體" w:hint="eastAsia"/>
+                <w:rFonts w:ascii="標楷體" w:eastAsia="標楷體" w:hAnsi="標楷體"/>
               </w:rPr>
             </w:pPr>
             <w:r>
@@ -811,7 +811,7 @@
           <w:p>
             <w:pPr>
               <w:rPr>
-                <w:rFonts w:ascii="標楷體" w:eastAsia="標楷體" w:hAnsi="標楷體" w:hint="eastAsia"/>
+                <w:rFonts w:ascii="標楷體" w:eastAsia="標楷體" w:hAnsi="標楷體"/>
               </w:rPr>
             </w:pPr>
             <w:r>
@@ -855,7 +855,7 @@
           <w:p>
             <w:pPr>
               <w:rPr>
-                <w:rFonts w:ascii="標楷體" w:eastAsia="標楷體" w:hAnsi="標楷體" w:hint="eastAsia"/>
+                <w:rFonts w:ascii="標楷體" w:eastAsia="標楷體" w:hAnsi="標楷體"/>
               </w:rPr>
             </w:pPr>
             <w:r>
@@ -897,7 +897,7 @@
           <w:p>
             <w:pPr>
               <w:rPr>
-                <w:rFonts w:ascii="標楷體" w:eastAsia="標楷體" w:hAnsi="標楷體" w:hint="eastAsia"/>
+                <w:rFonts w:ascii="標楷體" w:eastAsia="標楷體" w:hAnsi="標楷體"/>
               </w:rPr>
             </w:pPr>
             <w:r>
@@ -941,20 +941,14 @@
           <w:p>
             <w:pPr>
               <w:rPr>
-                <w:rFonts w:ascii="標楷體" w:eastAsia="標楷體" w:hAnsi="標楷體" w:hint="eastAsia"/>
-              </w:rPr>
-            </w:pPr>
-            <w:r>
-              <w:rPr>
-                <w:rFonts w:ascii="標楷體" w:eastAsia="標楷體" w:hAnsi="標楷體" w:hint="eastAsia"/>
-              </w:rPr>
-              <w:t>s</w:t>
-            </w:r>
-            <w:r>
-              <w:rPr>
-                <w:rFonts w:ascii="標楷體" w:eastAsia="標楷體" w:hAnsi="標楷體"/>
-              </w:rPr>
-              <w:t>malldate</w:t>
+                <w:rFonts w:ascii="標楷體" w:eastAsia="標楷體" w:hAnsi="標楷體"/>
+              </w:rPr>
+            </w:pPr>
+            <w:r>
+              <w:rPr>
+                <w:rFonts w:ascii="標楷體" w:eastAsia="標楷體" w:hAnsi="標楷體"/>
+              </w:rPr>
+              <w:t>datetime</w:t>
             </w:r>
           </w:p>
         </w:tc>
@@ -983,7 +977,7 @@
           <w:p>
             <w:pPr>
               <w:rPr>
-                <w:rFonts w:ascii="標楷體" w:eastAsia="標楷體" w:hAnsi="標楷體" w:hint="eastAsia"/>
+                <w:rFonts w:ascii="標楷體" w:eastAsia="標楷體" w:hAnsi="標楷體"/>
               </w:rPr>
             </w:pPr>
             <w:r>
@@ -1008,6 +1002,92 @@
             </w:pPr>
             <w:r>
               <w:rPr>
+                <w:rFonts w:ascii="標楷體" w:eastAsia="標楷體" w:hAnsi="標楷體" w:hint="eastAsia"/>
+              </w:rPr>
+              <w:t>M</w:t>
+            </w:r>
+            <w:r>
+              <w:rPr>
+                <w:rFonts w:ascii="標楷體" w:eastAsia="標楷體" w:hAnsi="標楷體"/>
+              </w:rPr>
+              <w:t>odifyTime</w:t>
+            </w:r>
+          </w:p>
+        </w:tc>
+        <w:tc>
+          <w:tcPr>
+            <w:tcW w:w="1656" w:type="dxa"/>
+          </w:tcPr>
+          <w:p>
+            <w:pPr>
+              <w:rPr>
+                <w:rFonts w:ascii="標楷體" w:eastAsia="標楷體" w:hAnsi="標楷體" w:hint="eastAsia"/>
+              </w:rPr>
+            </w:pPr>
+            <w:r>
+              <w:rPr>
+                <w:rFonts w:ascii="標楷體" w:eastAsia="標楷體" w:hAnsi="標楷體"/>
+              </w:rPr>
+              <w:t>datetime</w:t>
+            </w:r>
+          </w:p>
+        </w:tc>
+        <w:tc>
+          <w:tcPr>
+            <w:tcW w:w="1644" w:type="dxa"/>
+          </w:tcPr>
+          <w:p>
+            <w:pPr>
+              <w:rPr>
+                <w:rFonts w:ascii="標楷體" w:eastAsia="標楷體" w:hAnsi="標楷體"/>
+              </w:rPr>
+            </w:pPr>
+            <w:r>
+              <w:rPr>
+                <w:rFonts w:ascii="標楷體" w:eastAsia="標楷體" w:hAnsi="標楷體" w:hint="eastAsia"/>
+              </w:rPr>
+              <w:t>N</w:t>
+            </w:r>
+            <w:r>
+              <w:rPr>
+                <w:rFonts w:ascii="標楷體" w:eastAsia="標楷體" w:hAnsi="標楷體"/>
+              </w:rPr>
+              <w:t>ot Null</w:t>
+            </w:r>
+          </w:p>
+        </w:tc>
+        <w:tc>
+          <w:tcPr>
+            <w:tcW w:w="2914" w:type="dxa"/>
+          </w:tcPr>
+          <w:p>
+            <w:pPr>
+              <w:rPr>
+                <w:rFonts w:ascii="標楷體" w:eastAsia="標楷體" w:hAnsi="標楷體" w:hint="eastAsia"/>
+              </w:rPr>
+            </w:pPr>
+            <w:r>
+              <w:rPr>
+                <w:rFonts w:ascii="標楷體" w:eastAsia="標楷體" w:hAnsi="標楷體" w:hint="eastAsia"/>
+              </w:rPr>
+              <w:t>異動時間</w:t>
+            </w:r>
+          </w:p>
+        </w:tc>
+      </w:tr>
+      <w:tr>
+        <w:tc>
+          <w:tcPr>
+            <w:tcW w:w="2082" w:type="dxa"/>
+          </w:tcPr>
+          <w:p>
+            <w:pPr>
+              <w:rPr>
+                <w:rFonts w:ascii="標楷體" w:eastAsia="標楷體" w:hAnsi="標楷體"/>
+              </w:rPr>
+            </w:pPr>
+            <w:r>
+              <w:rPr>
                 <w:rFonts w:ascii="標楷體" w:eastAsia="標楷體" w:hAnsi="標楷體"/>
               </w:rPr>
               <w:t>F</w:t>
@@ -1027,7 +1107,7 @@
           <w:p>
             <w:pPr>
               <w:rPr>
-                <w:rFonts w:ascii="標楷體" w:eastAsia="標楷體" w:hAnsi="標楷體" w:hint="eastAsia"/>
+                <w:rFonts w:ascii="標楷體" w:eastAsia="標楷體" w:hAnsi="標楷體"/>
               </w:rPr>
             </w:pPr>
             <w:r>
@@ -1069,7 +1149,7 @@
           <w:p>
             <w:pPr>
               <w:rPr>
-                <w:rFonts w:ascii="標楷體" w:eastAsia="標楷體" w:hAnsi="標楷體" w:hint="eastAsia"/>
+                <w:rFonts w:ascii="標楷體" w:eastAsia="標楷體" w:hAnsi="標楷體"/>
               </w:rPr>
             </w:pPr>
             <w:r>
@@ -1153,7 +1233,7 @@
           <w:p>
             <w:pPr>
               <w:rPr>
-                <w:rFonts w:ascii="標楷體" w:eastAsia="標楷體" w:hAnsi="標楷體" w:hint="eastAsia"/>
+                <w:rFonts w:ascii="標楷體" w:eastAsia="標楷體" w:hAnsi="標楷體"/>
               </w:rPr>
             </w:pPr>
             <w:r>
@@ -1171,7 +1251,7 @@
           <w:p>
             <w:pPr>
               <w:rPr>
-                <w:rFonts w:ascii="標楷體" w:eastAsia="標楷體" w:hAnsi="標楷體" w:hint="eastAsia"/>
+                <w:rFonts w:ascii="標楷體" w:eastAsia="標楷體" w:hAnsi="標楷體"/>
               </w:rPr>
             </w:pPr>
             <w:r>
@@ -1189,7 +1269,7 @@
           <w:p>
             <w:pPr>
               <w:rPr>
-                <w:rFonts w:ascii="標楷體" w:eastAsia="標楷體" w:hAnsi="標楷體" w:hint="eastAsia"/>
+                <w:rFonts w:ascii="標楷體" w:eastAsia="標楷體" w:hAnsi="標楷體"/>
               </w:rPr>
             </w:pPr>
             <w:r>
@@ -1207,7 +1287,7 @@
           <w:p>
             <w:pPr>
               <w:rPr>
-                <w:rFonts w:ascii="標楷體" w:eastAsia="標楷體" w:hAnsi="標楷體" w:hint="eastAsia"/>
+                <w:rFonts w:ascii="標楷體" w:eastAsia="標楷體" w:hAnsi="標楷體"/>
               </w:rPr>
             </w:pPr>
             <w:r>
@@ -1227,7 +1307,7 @@
           <w:p>
             <w:pPr>
               <w:rPr>
-                <w:rFonts w:ascii="標楷體" w:eastAsia="標楷體" w:hAnsi="標楷體" w:hint="eastAsia"/>
+                <w:rFonts w:ascii="標楷體" w:eastAsia="標楷體" w:hAnsi="標楷體"/>
               </w:rPr>
             </w:pPr>
             <w:r>
@@ -1251,7 +1331,7 @@
           <w:p>
             <w:pPr>
               <w:rPr>
-                <w:rFonts w:ascii="標楷體" w:eastAsia="標楷體" w:hAnsi="標楷體" w:hint="eastAsia"/>
+                <w:rFonts w:ascii="標楷體" w:eastAsia="標楷體" w:hAnsi="標楷體"/>
               </w:rPr>
             </w:pPr>
             <w:r>
@@ -1275,7 +1355,7 @@
           <w:p>
             <w:pPr>
               <w:rPr>
-                <w:rFonts w:ascii="標楷體" w:eastAsia="標楷體" w:hAnsi="標楷體" w:hint="eastAsia"/>
+                <w:rFonts w:ascii="標楷體" w:eastAsia="標楷體" w:hAnsi="標楷體"/>
               </w:rPr>
             </w:pPr>
             <w:r>
@@ -1293,7 +1373,7 @@
           <w:p>
             <w:pPr>
               <w:rPr>
-                <w:rFonts w:ascii="標楷體" w:eastAsia="標楷體" w:hAnsi="標楷體" w:hint="eastAsia"/>
+                <w:rFonts w:ascii="標楷體" w:eastAsia="標楷體" w:hAnsi="標楷體"/>
               </w:rPr>
             </w:pPr>
             <w:r>
@@ -1337,7 +1417,7 @@
           <w:p>
             <w:pPr>
               <w:rPr>
-                <w:rFonts w:ascii="標楷體" w:eastAsia="標楷體" w:hAnsi="標楷體" w:hint="eastAsia"/>
+                <w:rFonts w:ascii="標楷體" w:eastAsia="標楷體" w:hAnsi="標楷體"/>
               </w:rPr>
             </w:pPr>
             <w:r>
@@ -1373,7 +1453,7 @@
           <w:p>
             <w:pPr>
               <w:rPr>
-                <w:rFonts w:ascii="標楷體" w:eastAsia="標楷體" w:hAnsi="標楷體" w:hint="eastAsia"/>
+                <w:rFonts w:ascii="標楷體" w:eastAsia="標楷體" w:hAnsi="標楷體"/>
               </w:rPr>
             </w:pPr>
             <w:r>
@@ -1429,7 +1509,7 @@
           <w:p>
             <w:pPr>
               <w:rPr>
-                <w:rFonts w:ascii="標楷體" w:eastAsia="標楷體" w:hAnsi="標楷體" w:hint="eastAsia"/>
+                <w:rFonts w:ascii="標楷體" w:eastAsia="標楷體" w:hAnsi="標楷體"/>
               </w:rPr>
             </w:pPr>
             <w:r>
@@ -1465,7 +1545,7 @@
           <w:p>
             <w:pPr>
               <w:rPr>
-                <w:rFonts w:ascii="標楷體" w:eastAsia="標楷體" w:hAnsi="標楷體" w:hint="eastAsia"/>
+                <w:rFonts w:ascii="標楷體" w:eastAsia="標楷體" w:hAnsi="標楷體"/>
               </w:rPr>
             </w:pPr>
             <w:r>
@@ -1509,7 +1589,7 @@
           <w:p>
             <w:pPr>
               <w:rPr>
-                <w:rFonts w:ascii="標楷體" w:eastAsia="標楷體" w:hAnsi="標楷體" w:hint="eastAsia"/>
+                <w:rFonts w:ascii="標楷體" w:eastAsia="標楷體" w:hAnsi="標楷體"/>
               </w:rPr>
             </w:pPr>
             <w:r>
@@ -1551,7 +1631,7 @@
           <w:p>
             <w:pPr>
               <w:rPr>
-                <w:rFonts w:ascii="標楷體" w:eastAsia="標楷體" w:hAnsi="標楷體" w:hint="eastAsia"/>
+                <w:rFonts w:ascii="標楷體" w:eastAsia="標楷體" w:hAnsi="標楷體"/>
               </w:rPr>
             </w:pPr>
             <w:r>
@@ -1595,7 +1675,7 @@
           <w:p>
             <w:pPr>
               <w:rPr>
-                <w:rFonts w:ascii="標楷體" w:eastAsia="標楷體" w:hAnsi="標楷體" w:hint="eastAsia"/>
+                <w:rFonts w:ascii="標楷體" w:eastAsia="標楷體" w:hAnsi="標楷體"/>
               </w:rPr>
             </w:pPr>
             <w:r>
@@ -1631,7 +1711,7 @@
           <w:p>
             <w:pPr>
               <w:rPr>
-                <w:rFonts w:ascii="標楷體" w:eastAsia="標楷體" w:hAnsi="標楷體" w:hint="eastAsia"/>
+                <w:rFonts w:ascii="標楷體" w:eastAsia="標楷體" w:hAnsi="標楷體"/>
               </w:rPr>
             </w:pPr>
             <w:r>
@@ -1655,7 +1735,7 @@
       <w:pPr>
         <w:widowControl/>
         <w:rPr>
-          <w:rFonts w:ascii="標楷體" w:eastAsia="標楷體" w:hAnsi="標楷體" w:hint="eastAsia"/>
+          <w:rFonts w:ascii="標楷體" w:eastAsia="標楷體" w:hAnsi="標楷體"/>
         </w:rPr>
       </w:pPr>
       <w:r>
@@ -1784,7 +1864,7 @@
           <w:p>
             <w:pPr>
               <w:rPr>
-                <w:rFonts w:ascii="標楷體" w:eastAsia="標楷體" w:hAnsi="標楷體" w:hint="eastAsia"/>
+                <w:rFonts w:ascii="標楷體" w:eastAsia="標楷體" w:hAnsi="標楷體"/>
               </w:rPr>
             </w:pPr>
             <w:r>
@@ -1802,7 +1882,7 @@
           <w:p>
             <w:pPr>
               <w:rPr>
-                <w:rFonts w:ascii="標楷體" w:eastAsia="標楷體" w:hAnsi="標楷體" w:hint="eastAsia"/>
+                <w:rFonts w:ascii="標楷體" w:eastAsia="標楷體" w:hAnsi="標楷體"/>
               </w:rPr>
             </w:pPr>
             <w:r>
@@ -1820,7 +1900,7 @@
           <w:p>
             <w:pPr>
               <w:rPr>
-                <w:rFonts w:ascii="標楷體" w:eastAsia="標楷體" w:hAnsi="標楷體" w:hint="eastAsia"/>
+                <w:rFonts w:ascii="標楷體" w:eastAsia="標楷體" w:hAnsi="標楷體"/>
               </w:rPr>
             </w:pPr>
             <w:r>
@@ -1838,7 +1918,7 @@
           <w:p>
             <w:pPr>
               <w:rPr>
-                <w:rFonts w:ascii="標楷體" w:eastAsia="標楷體" w:hAnsi="標楷體" w:hint="eastAsia"/>
+                <w:rFonts w:ascii="標楷體" w:eastAsia="標楷體" w:hAnsi="標楷體"/>
               </w:rPr>
             </w:pPr>
             <w:r>
@@ -1858,7 +1938,7 @@
           <w:p>
             <w:pPr>
               <w:rPr>
-                <w:rFonts w:ascii="標楷體" w:eastAsia="標楷體" w:hAnsi="標楷體" w:hint="eastAsia"/>
+                <w:rFonts w:ascii="標楷體" w:eastAsia="標楷體" w:hAnsi="標楷體"/>
               </w:rPr>
             </w:pPr>
             <w:r>
@@ -1882,7 +1962,7 @@
           <w:p>
             <w:pPr>
               <w:rPr>
-                <w:rFonts w:ascii="標楷體" w:eastAsia="標楷體" w:hAnsi="標楷體" w:hint="eastAsia"/>
+                <w:rFonts w:ascii="標楷體" w:eastAsia="標楷體" w:hAnsi="標楷體"/>
               </w:rPr>
             </w:pPr>
             <w:r>
@@ -1906,7 +1986,7 @@
           <w:p>
             <w:pPr>
               <w:rPr>
-                <w:rFonts w:ascii="標楷體" w:eastAsia="標楷體" w:hAnsi="標楷體" w:hint="eastAsia"/>
+                <w:rFonts w:ascii="標楷體" w:eastAsia="標楷體" w:hAnsi="標楷體"/>
               </w:rPr>
             </w:pPr>
             <w:r>
@@ -1924,7 +2004,7 @@
           <w:p>
             <w:pPr>
               <w:rPr>
-                <w:rFonts w:ascii="標楷體" w:eastAsia="標楷體" w:hAnsi="標楷體" w:hint="eastAsia"/>
+                <w:rFonts w:ascii="標楷體" w:eastAsia="標楷體" w:hAnsi="標楷體"/>
               </w:rPr>
             </w:pPr>
             <w:r>
@@ -1944,7 +2024,7 @@
           <w:p>
             <w:pPr>
               <w:rPr>
-                <w:rFonts w:ascii="標楷體" w:eastAsia="標楷體" w:hAnsi="標楷體" w:hint="eastAsia"/>
+                <w:rFonts w:ascii="標楷體" w:eastAsia="標楷體" w:hAnsi="標楷體"/>
               </w:rPr>
             </w:pPr>
             <w:r>
@@ -1968,7 +2048,7 @@
           <w:p>
             <w:pPr>
               <w:rPr>
-                <w:rFonts w:ascii="標楷體" w:eastAsia="標楷體" w:hAnsi="標楷體" w:hint="eastAsia"/>
+                <w:rFonts w:ascii="標楷體" w:eastAsia="標楷體" w:hAnsi="標楷體"/>
               </w:rPr>
             </w:pPr>
             <w:r>
@@ -2023,7 +2103,7 @@
           <w:p>
             <w:pPr>
               <w:rPr>
-                <w:rFonts w:ascii="標楷體" w:eastAsia="標楷體" w:hAnsi="標楷體" w:hint="eastAsia"/>
+                <w:rFonts w:ascii="標楷體" w:eastAsia="標楷體" w:hAnsi="標楷體"/>
               </w:rPr>
             </w:pPr>
             <w:r>
@@ -2080,7 +2160,7 @@
               <w:rPr>
                 <w:rFonts w:ascii="標楷體" w:eastAsia="標楷體" w:hAnsi="標楷體"/>
               </w:rPr>
-              <w:t>ategory</w:t>
+              <w:t>olor</w:t>
             </w:r>
           </w:p>
         </w:tc>
@@ -2091,7 +2171,7 @@
           <w:p>
             <w:pPr>
               <w:rPr>
-                <w:rFonts w:ascii="標楷體" w:eastAsia="標楷體" w:hAnsi="標楷體" w:hint="eastAsia"/>
+                <w:rFonts w:ascii="標楷體" w:eastAsia="標楷體" w:hAnsi="標楷體"/>
               </w:rPr>
             </w:pPr>
             <w:r>
@@ -2127,14 +2207,14 @@
           <w:p>
             <w:pPr>
               <w:rPr>
-                <w:rFonts w:ascii="標楷體" w:eastAsia="標楷體" w:hAnsi="標楷體" w:hint="eastAsia"/>
-              </w:rPr>
-            </w:pPr>
-            <w:r>
-              <w:rPr>
-                <w:rFonts w:ascii="標楷體" w:eastAsia="標楷體" w:hAnsi="標楷體" w:hint="eastAsia"/>
-              </w:rPr>
-              <w:t>衣物分類</w:t>
+                <w:rFonts w:ascii="標楷體" w:eastAsia="標楷體" w:hAnsi="標楷體"/>
+              </w:rPr>
+            </w:pPr>
+            <w:r>
+              <w:rPr>
+                <w:rFonts w:ascii="標楷體" w:eastAsia="標楷體" w:hAnsi="標楷體" w:hint="eastAsia"/>
+              </w:rPr>
+              <w:t>衣物顏色</w:t>
             </w:r>
           </w:p>
         </w:tc>
@@ -2160,7 +2240,7 @@
               <w:rPr>
                 <w:rFonts w:ascii="標楷體" w:eastAsia="標楷體" w:hAnsi="標楷體"/>
               </w:rPr>
-              <w:t>olor</w:t>
+              <w:t>ategory</w:t>
             </w:r>
           </w:p>
         </w:tc>
@@ -2171,7 +2251,7 @@
           <w:p>
             <w:pPr>
               <w:rPr>
-                <w:rFonts w:ascii="標楷體" w:eastAsia="標楷體" w:hAnsi="標楷體" w:hint="eastAsia"/>
+                <w:rFonts w:ascii="標楷體" w:eastAsia="標楷體" w:hAnsi="標楷體"/>
               </w:rPr>
             </w:pPr>
             <w:r>
@@ -2207,14 +2287,14 @@
           <w:p>
             <w:pPr>
               <w:rPr>
-                <w:rFonts w:ascii="標楷體" w:eastAsia="標楷體" w:hAnsi="標楷體" w:hint="eastAsia"/>
-              </w:rPr>
-            </w:pPr>
-            <w:r>
-              <w:rPr>
-                <w:rFonts w:ascii="標楷體" w:eastAsia="標楷體" w:hAnsi="標楷體" w:hint="eastAsia"/>
-              </w:rPr>
-              <w:t>衣物顏色</w:t>
+                <w:rFonts w:ascii="標楷體" w:eastAsia="標楷體" w:hAnsi="標楷體"/>
+              </w:rPr>
+            </w:pPr>
+            <w:r>
+              <w:rPr>
+                <w:rFonts w:ascii="標楷體" w:eastAsia="標楷體" w:hAnsi="標楷體" w:hint="eastAsia"/>
+              </w:rPr>
+              <w:t>衣物分類</w:t>
             </w:r>
           </w:p>
         </w:tc>
@@ -2234,7 +2314,25 @@
               <w:rPr>
                 <w:rFonts w:ascii="標楷體" w:eastAsia="標楷體" w:hAnsi="標楷體"/>
               </w:rPr>
-              <w:t>UserPreferences</w:t>
+              <w:t>C</w:t>
+            </w:r>
+            <w:r>
+              <w:rPr>
+                <w:rFonts w:ascii="標楷體" w:eastAsia="標楷體" w:hAnsi="標楷體"/>
+              </w:rPr>
+              <w:t>lothes</w:t>
+            </w:r>
+            <w:r>
+              <w:rPr>
+                <w:rFonts w:ascii="標楷體" w:eastAsia="標楷體" w:hAnsi="標楷體"/>
+              </w:rPr>
+              <w:t>T</w:t>
+            </w:r>
+            <w:r>
+              <w:rPr>
+                <w:rFonts w:ascii="標楷體" w:eastAsia="標楷體" w:hAnsi="標楷體"/>
+              </w:rPr>
+              <w:t>ype</w:t>
             </w:r>
           </w:p>
         </w:tc>
@@ -2245,20 +2343,14 @@
           <w:p>
             <w:pPr>
               <w:rPr>
-                <w:rFonts w:ascii="標楷體" w:eastAsia="標楷體" w:hAnsi="標楷體" w:hint="eastAsia"/>
-              </w:rPr>
-            </w:pPr>
-            <w:r>
-              <w:rPr>
-                <w:rFonts w:ascii="標楷體" w:eastAsia="標楷體" w:hAnsi="標楷體" w:hint="eastAsia"/>
-              </w:rPr>
-              <w:t>i</w:t>
-            </w:r>
-            <w:r>
-              <w:rPr>
-                <w:rFonts w:ascii="標楷體" w:eastAsia="標楷體" w:hAnsi="標楷體"/>
-              </w:rPr>
-              <w:t>nt</w:t>
+                <w:rFonts w:ascii="標楷體" w:eastAsia="標楷體" w:hAnsi="標楷體"/>
+              </w:rPr>
+            </w:pPr>
+            <w:r>
+              <w:rPr>
+                <w:rFonts w:ascii="標楷體" w:eastAsia="標楷體" w:hAnsi="標楷體"/>
+              </w:rPr>
+              <w:t>varchar(255)</w:t>
             </w:r>
           </w:p>
         </w:tc>
@@ -2274,15 +2366,9 @@
             </w:pPr>
             <w:r>
               <w:rPr>
-                <w:rFonts w:ascii="標楷體" w:eastAsia="標楷體" w:hAnsi="標楷體" w:hint="eastAsia"/>
-              </w:rPr>
-              <w:t>N</w:t>
-            </w:r>
-            <w:r>
-              <w:rPr>
-                <w:rFonts w:ascii="標楷體" w:eastAsia="標楷體" w:hAnsi="標楷體"/>
-              </w:rPr>
-              <w:t>ull</w:t>
+                <w:rFonts w:ascii="標楷體" w:eastAsia="標楷體" w:hAnsi="標楷體"/>
+              </w:rPr>
+              <w:t>Not Null</w:t>
             </w:r>
           </w:p>
         </w:tc>
@@ -2293,14 +2379,14 @@
           <w:p>
             <w:pPr>
               <w:rPr>
-                <w:rFonts w:ascii="標楷體" w:eastAsia="標楷體" w:hAnsi="標楷體" w:hint="eastAsia"/>
-              </w:rPr>
-            </w:pPr>
-            <w:r>
-              <w:rPr>
-                <w:rFonts w:ascii="標楷體" w:eastAsia="標楷體" w:hAnsi="標楷體" w:hint="eastAsia"/>
-              </w:rPr>
-              <w:t>使用者喜好程度</w:t>
+                <w:rFonts w:ascii="標楷體" w:eastAsia="標楷體" w:hAnsi="標楷體"/>
+              </w:rPr>
+            </w:pPr>
+            <w:r>
+              <w:rPr>
+                <w:rFonts w:ascii="標楷體" w:eastAsia="標楷體" w:hAnsi="標楷體" w:hint="eastAsia"/>
+              </w:rPr>
+              <w:t>衣物種類</w:t>
             </w:r>
           </w:p>
         </w:tc>
@@ -2332,13 +2418,13 @@
               <w:rPr>
                 <w:rFonts w:ascii="標楷體" w:eastAsia="標楷體" w:hAnsi="標楷體"/>
               </w:rPr>
-              <w:t>T</w:t>
-            </w:r>
-            <w:r>
-              <w:rPr>
-                <w:rFonts w:ascii="標楷體" w:eastAsia="標楷體" w:hAnsi="標楷體"/>
-              </w:rPr>
-              <w:t>ype</w:t>
+              <w:t>S</w:t>
+            </w:r>
+            <w:r>
+              <w:rPr>
+                <w:rFonts w:ascii="標楷體" w:eastAsia="標楷體" w:hAnsi="標楷體"/>
+              </w:rPr>
+              <w:t>tyle</w:t>
             </w:r>
           </w:p>
         </w:tc>
@@ -2349,7 +2435,7 @@
           <w:p>
             <w:pPr>
               <w:rPr>
-                <w:rFonts w:ascii="標楷體" w:eastAsia="標楷體" w:hAnsi="標楷體" w:hint="eastAsia"/>
+                <w:rFonts w:ascii="標楷體" w:eastAsia="標楷體" w:hAnsi="標楷體"/>
               </w:rPr>
             </w:pPr>
             <w:r>
@@ -2372,9 +2458,15 @@
             </w:pPr>
             <w:r>
               <w:rPr>
-                <w:rFonts w:ascii="標楷體" w:eastAsia="標楷體" w:hAnsi="標楷體"/>
-              </w:rPr>
-              <w:t>Not Null</w:t>
+                <w:rFonts w:ascii="標楷體" w:eastAsia="標楷體" w:hAnsi="標楷體" w:hint="eastAsia"/>
+              </w:rPr>
+              <w:t>N</w:t>
+            </w:r>
+            <w:r>
+              <w:rPr>
+                <w:rFonts w:ascii="標楷體" w:eastAsia="標楷體" w:hAnsi="標楷體"/>
+              </w:rPr>
+              <w:t>ull</w:t>
             </w:r>
           </w:p>
         </w:tc>
@@ -2385,14 +2477,14 @@
           <w:p>
             <w:pPr>
               <w:rPr>
-                <w:rFonts w:ascii="標楷體" w:eastAsia="標楷體" w:hAnsi="標楷體" w:hint="eastAsia"/>
-              </w:rPr>
-            </w:pPr>
-            <w:r>
-              <w:rPr>
-                <w:rFonts w:ascii="標楷體" w:eastAsia="標楷體" w:hAnsi="標楷體" w:hint="eastAsia"/>
-              </w:rPr>
-              <w:t>衣物種類</w:t>
+                <w:rFonts w:ascii="標楷體" w:eastAsia="標楷體" w:hAnsi="標楷體"/>
+              </w:rPr>
+            </w:pPr>
+            <w:r>
+              <w:rPr>
+                <w:rFonts w:ascii="標楷體" w:eastAsia="標楷體" w:hAnsi="標楷體" w:hint="eastAsia"/>
+              </w:rPr>
+              <w:t>衣物風格</w:t>
             </w:r>
           </w:p>
         </w:tc>
@@ -2410,27 +2502,15 @@
             </w:pPr>
             <w:r>
               <w:rPr>
-                <w:rFonts w:ascii="標楷體" w:eastAsia="標楷體" w:hAnsi="標楷體"/>
-              </w:rPr>
-              <w:t>C</w:t>
-            </w:r>
-            <w:r>
-              <w:rPr>
-                <w:rFonts w:ascii="標楷體" w:eastAsia="標楷體" w:hAnsi="標楷體"/>
-              </w:rPr>
-              <w:t>lothes</w:t>
-            </w:r>
-            <w:r>
-              <w:rPr>
-                <w:rFonts w:ascii="標楷體" w:eastAsia="標楷體" w:hAnsi="標楷體"/>
-              </w:rPr>
-              <w:t>S</w:t>
-            </w:r>
-            <w:r>
-              <w:rPr>
-                <w:rFonts w:ascii="標楷體" w:eastAsia="標楷體" w:hAnsi="標楷體"/>
-              </w:rPr>
-              <w:t>tyle</w:t>
+                <w:rFonts w:ascii="標楷體" w:eastAsia="標楷體" w:hAnsi="標楷體" w:hint="eastAsia"/>
+              </w:rPr>
+              <w:t>Sc</w:t>
+            </w:r>
+            <w:r>
+              <w:rPr>
+                <w:rFonts w:ascii="標楷體" w:eastAsia="標楷體" w:hAnsi="標楷體"/>
+              </w:rPr>
+              <w:t>ore</w:t>
             </w:r>
           </w:p>
         </w:tc>
@@ -2441,14 +2521,20 @@
           <w:p>
             <w:pPr>
               <w:rPr>
-                <w:rFonts w:ascii="標楷體" w:eastAsia="標楷體" w:hAnsi="標楷體" w:hint="eastAsia"/>
-              </w:rPr>
-            </w:pPr>
-            <w:r>
-              <w:rPr>
-                <w:rFonts w:ascii="標楷體" w:eastAsia="標楷體" w:hAnsi="標楷體"/>
-              </w:rPr>
-              <w:t>varchar(255)</w:t>
+                <w:rFonts w:ascii="標楷體" w:eastAsia="標楷體" w:hAnsi="標楷體"/>
+              </w:rPr>
+            </w:pPr>
+            <w:r>
+              <w:rPr>
+                <w:rFonts w:ascii="標楷體" w:eastAsia="標楷體" w:hAnsi="標楷體" w:hint="eastAsia"/>
+              </w:rPr>
+              <w:t>b</w:t>
+            </w:r>
+            <w:r>
+              <w:rPr>
+                <w:rFonts w:ascii="標楷體" w:eastAsia="標楷體" w:hAnsi="標楷體"/>
+              </w:rPr>
+              <w:t>igint</w:t>
             </w:r>
           </w:p>
         </w:tc>
@@ -2464,15 +2550,9 @@
             </w:pPr>
             <w:r>
               <w:rPr>
-                <w:rFonts w:ascii="標楷體" w:eastAsia="標楷體" w:hAnsi="標楷體" w:hint="eastAsia"/>
-              </w:rPr>
-              <w:t>N</w:t>
-            </w:r>
-            <w:r>
-              <w:rPr>
-                <w:rFonts w:ascii="標楷體" w:eastAsia="標楷體" w:hAnsi="標楷體"/>
-              </w:rPr>
-              <w:t>ull</w:t>
+                <w:rFonts w:ascii="標楷體" w:eastAsia="標楷體" w:hAnsi="標楷體"/>
+              </w:rPr>
+              <w:t>Not Null</w:t>
             </w:r>
           </w:p>
         </w:tc>
@@ -2483,14 +2563,14 @@
           <w:p>
             <w:pPr>
               <w:rPr>
-                <w:rFonts w:ascii="標楷體" w:eastAsia="標楷體" w:hAnsi="標楷體" w:hint="eastAsia"/>
-              </w:rPr>
-            </w:pPr>
-            <w:r>
-              <w:rPr>
-                <w:rFonts w:ascii="標楷體" w:eastAsia="標楷體" w:hAnsi="標楷體" w:hint="eastAsia"/>
-              </w:rPr>
-              <w:t>衣物風格</w:t>
+                <w:rFonts w:ascii="標楷體" w:eastAsia="標楷體" w:hAnsi="標楷體"/>
+              </w:rPr>
+            </w:pPr>
+            <w:r>
+              <w:rPr>
+                <w:rFonts w:ascii="標楷體" w:eastAsia="標楷體" w:hAnsi="標楷體" w:hint="eastAsia"/>
+              </w:rPr>
+              <w:t>天氣分數</w:t>
             </w:r>
           </w:p>
         </w:tc>
@@ -2510,13 +2590,7 @@
               <w:rPr>
                 <w:rFonts w:ascii="標楷體" w:eastAsia="標楷體" w:hAnsi="標楷體"/>
               </w:rPr>
-              <w:t>U</w:t>
-            </w:r>
-            <w:r>
-              <w:rPr>
-                <w:rFonts w:ascii="標楷體" w:eastAsia="標楷體" w:hAnsi="標楷體"/>
-              </w:rPr>
-              <w:t>sageCounter</w:t>
+              <w:t>UserPreferences</w:t>
             </w:r>
           </w:p>
         </w:tc>
@@ -2527,7 +2601,7 @@
           <w:p>
             <w:pPr>
               <w:rPr>
-                <w:rFonts w:ascii="標楷體" w:eastAsia="標楷體" w:hAnsi="標楷體" w:hint="eastAsia"/>
+                <w:rFonts w:ascii="標楷體" w:eastAsia="標楷體" w:hAnsi="標楷體"/>
               </w:rPr>
             </w:pPr>
             <w:r>
@@ -2556,9 +2630,15 @@
             </w:pPr>
             <w:r>
               <w:rPr>
-                <w:rFonts w:ascii="標楷體" w:eastAsia="標楷體" w:hAnsi="標楷體"/>
-              </w:rPr>
-              <w:t>Not Null</w:t>
+                <w:rFonts w:ascii="標楷體" w:eastAsia="標楷體" w:hAnsi="標楷體" w:hint="eastAsia"/>
+              </w:rPr>
+              <w:t>N</w:t>
+            </w:r>
+            <w:r>
+              <w:rPr>
+                <w:rFonts w:ascii="標楷體" w:eastAsia="標楷體" w:hAnsi="標楷體"/>
+              </w:rPr>
+              <w:t>ull</w:t>
             </w:r>
           </w:p>
         </w:tc>
@@ -2569,14 +2649,14 @@
           <w:p>
             <w:pPr>
               <w:rPr>
-                <w:rFonts w:ascii="標楷體" w:eastAsia="標楷體" w:hAnsi="標楷體" w:hint="eastAsia"/>
-              </w:rPr>
-            </w:pPr>
-            <w:r>
-              <w:rPr>
-                <w:rFonts w:ascii="標楷體" w:eastAsia="標楷體" w:hAnsi="標楷體" w:hint="eastAsia"/>
-              </w:rPr>
-              <w:t>使用次數</w:t>
+                <w:rFonts w:ascii="標楷體" w:eastAsia="標楷體" w:hAnsi="標楷體"/>
+              </w:rPr>
+            </w:pPr>
+            <w:r>
+              <w:rPr>
+                <w:rFonts w:ascii="標楷體" w:eastAsia="標楷體" w:hAnsi="標楷體" w:hint="eastAsia"/>
+              </w:rPr>
+              <w:t>使用者喜好程度</w:t>
             </w:r>
           </w:p>
         </w:tc>
@@ -2596,13 +2676,13 @@
               <w:rPr>
                 <w:rFonts w:ascii="標楷體" w:eastAsia="標楷體" w:hAnsi="標楷體"/>
               </w:rPr>
-              <w:t>C</w:t>
-            </w:r>
-            <w:r>
-              <w:rPr>
-                <w:rFonts w:ascii="標楷體" w:eastAsia="標楷體" w:hAnsi="標楷體"/>
-              </w:rPr>
-              <w:t>reateTime</w:t>
+              <w:t>U</w:t>
+            </w:r>
+            <w:r>
+              <w:rPr>
+                <w:rFonts w:ascii="標楷體" w:eastAsia="標楷體" w:hAnsi="標楷體"/>
+              </w:rPr>
+              <w:t>sageCounter</w:t>
             </w:r>
           </w:p>
         </w:tc>
@@ -2613,14 +2693,20 @@
           <w:p>
             <w:pPr>
               <w:rPr>
-                <w:rFonts w:ascii="標楷體" w:eastAsia="標楷體" w:hAnsi="標楷體" w:hint="eastAsia"/>
-              </w:rPr>
-            </w:pPr>
-            <w:r>
-              <w:rPr>
-                <w:rFonts w:ascii="標楷體" w:eastAsia="標楷體" w:hAnsi="標楷體"/>
-              </w:rPr>
-              <w:t>date</w:t>
+                <w:rFonts w:ascii="標楷體" w:eastAsia="標楷體" w:hAnsi="標楷體"/>
+              </w:rPr>
+            </w:pPr>
+            <w:r>
+              <w:rPr>
+                <w:rFonts w:ascii="標楷體" w:eastAsia="標楷體" w:hAnsi="標楷體" w:hint="eastAsia"/>
+              </w:rPr>
+              <w:t>i</w:t>
+            </w:r>
+            <w:r>
+              <w:rPr>
+                <w:rFonts w:ascii="標楷體" w:eastAsia="標楷體" w:hAnsi="標楷體"/>
+              </w:rPr>
+              <w:t>nt</w:t>
             </w:r>
           </w:p>
         </w:tc>
@@ -2649,14 +2735,14 @@
           <w:p>
             <w:pPr>
               <w:rPr>
-                <w:rFonts w:ascii="標楷體" w:eastAsia="標楷體" w:hAnsi="標楷體" w:hint="eastAsia"/>
-              </w:rPr>
-            </w:pPr>
-            <w:r>
-              <w:rPr>
-                <w:rFonts w:ascii="標楷體" w:eastAsia="標楷體" w:hAnsi="標楷體" w:hint="eastAsia"/>
-              </w:rPr>
-              <w:t>創建時間</w:t>
+                <w:rFonts w:ascii="標楷體" w:eastAsia="標楷體" w:hAnsi="標楷體"/>
+              </w:rPr>
+            </w:pPr>
+            <w:r>
+              <w:rPr>
+                <w:rFonts w:ascii="標楷體" w:eastAsia="標楷體" w:hAnsi="標楷體" w:hint="eastAsia"/>
+              </w:rPr>
+              <w:t>使用次數</w:t>
             </w:r>
           </w:p>
         </w:tc>
@@ -2674,15 +2760,15 @@
             </w:pPr>
             <w:r>
               <w:rPr>
-                <w:rFonts w:ascii="標楷體" w:eastAsia="標楷體" w:hAnsi="標楷體" w:hint="eastAsia"/>
-              </w:rPr>
-              <w:t>M</w:t>
-            </w:r>
-            <w:r>
-              <w:rPr>
-                <w:rFonts w:ascii="標楷體" w:eastAsia="標楷體" w:hAnsi="標楷體"/>
-              </w:rPr>
-              <w:t>odifyTime</w:t>
+                <w:rFonts w:ascii="標楷體" w:eastAsia="標楷體" w:hAnsi="標楷體"/>
+              </w:rPr>
+              <w:t>C</w:t>
+            </w:r>
+            <w:r>
+              <w:rPr>
+                <w:rFonts w:ascii="標楷體" w:eastAsia="標楷體" w:hAnsi="標楷體"/>
+              </w:rPr>
+              <w:t>reateTime</w:t>
             </w:r>
           </w:p>
         </w:tc>
@@ -2693,14 +2779,14 @@
           <w:p>
             <w:pPr>
               <w:rPr>
-                <w:rFonts w:ascii="標楷體" w:eastAsia="標楷體" w:hAnsi="標楷體" w:hint="eastAsia"/>
-              </w:rPr>
-            </w:pPr>
-            <w:r>
-              <w:rPr>
-                <w:rFonts w:ascii="標楷體" w:eastAsia="標楷體" w:hAnsi="標楷體"/>
-              </w:rPr>
-              <w:t>date</w:t>
+                <w:rFonts w:ascii="標楷體" w:eastAsia="標楷體" w:hAnsi="標楷體"/>
+              </w:rPr>
+            </w:pPr>
+            <w:r>
+              <w:rPr>
+                <w:rFonts w:ascii="標楷體" w:eastAsia="標楷體" w:hAnsi="標楷體"/>
+              </w:rPr>
+              <w:t>datetime</w:t>
             </w:r>
           </w:p>
         </w:tc>
@@ -2716,15 +2802,9 @@
             </w:pPr>
             <w:r>
               <w:rPr>
-                <w:rFonts w:ascii="標楷體" w:eastAsia="標楷體" w:hAnsi="標楷體" w:hint="eastAsia"/>
-              </w:rPr>
-              <w:t>N</w:t>
-            </w:r>
-            <w:r>
-              <w:rPr>
-                <w:rFonts w:ascii="標楷體" w:eastAsia="標楷體" w:hAnsi="標楷體"/>
-              </w:rPr>
-              <w:t>ot Null</w:t>
+                <w:rFonts w:ascii="標楷體" w:eastAsia="標楷體" w:hAnsi="標楷體"/>
+              </w:rPr>
+              <w:t>Not Null</w:t>
             </w:r>
           </w:p>
         </w:tc>
@@ -2735,14 +2815,14 @@
           <w:p>
             <w:pPr>
               <w:rPr>
-                <w:rFonts w:ascii="標楷體" w:eastAsia="標楷體" w:hAnsi="標楷體" w:hint="eastAsia"/>
-              </w:rPr>
-            </w:pPr>
-            <w:r>
-              <w:rPr>
-                <w:rFonts w:ascii="標楷體" w:eastAsia="標楷體" w:hAnsi="標楷體" w:hint="eastAsia"/>
-              </w:rPr>
-              <w:t>異動時間</w:t>
+                <w:rFonts w:ascii="標楷體" w:eastAsia="標楷體" w:hAnsi="標楷體"/>
+              </w:rPr>
+            </w:pPr>
+            <w:r>
+              <w:rPr>
+                <w:rFonts w:ascii="標楷體" w:eastAsia="標楷體" w:hAnsi="標楷體" w:hint="eastAsia"/>
+              </w:rPr>
+              <w:t>創建時間</w:t>
             </w:r>
           </w:p>
         </w:tc>
@@ -2760,15 +2840,15 @@
             </w:pPr>
             <w:r>
               <w:rPr>
-                <w:rFonts w:ascii="標楷體" w:eastAsia="標楷體" w:hAnsi="標楷體"/>
-              </w:rPr>
-              <w:t>F</w:t>
-            </w:r>
-            <w:r>
-              <w:rPr>
-                <w:rFonts w:ascii="標楷體" w:eastAsia="標楷體" w:hAnsi="標楷體"/>
-              </w:rPr>
-              <w:t>ilePosition</w:t>
+                <w:rFonts w:ascii="標楷體" w:eastAsia="標楷體" w:hAnsi="標楷體" w:hint="eastAsia"/>
+              </w:rPr>
+              <w:t>M</w:t>
+            </w:r>
+            <w:r>
+              <w:rPr>
+                <w:rFonts w:ascii="標楷體" w:eastAsia="標楷體" w:hAnsi="標楷體"/>
+              </w:rPr>
+              <w:t>odifyTime</w:t>
             </w:r>
           </w:p>
         </w:tc>
@@ -2779,20 +2859,14 @@
           <w:p>
             <w:pPr>
               <w:rPr>
-                <w:rFonts w:ascii="標楷體" w:eastAsia="標楷體" w:hAnsi="標楷體" w:hint="eastAsia"/>
-              </w:rPr>
-            </w:pPr>
-            <w:r>
-              <w:rPr>
-                <w:rFonts w:ascii="標楷體" w:eastAsia="標楷體" w:hAnsi="標楷體" w:hint="eastAsia"/>
-              </w:rPr>
-              <w:t>t</w:t>
-            </w:r>
-            <w:r>
-              <w:rPr>
-                <w:rFonts w:ascii="標楷體" w:eastAsia="標楷體" w:hAnsi="標楷體"/>
-              </w:rPr>
-              <w:t>ext</w:t>
+                <w:rFonts w:ascii="標楷體" w:eastAsia="標楷體" w:hAnsi="標楷體"/>
+              </w:rPr>
+            </w:pPr>
+            <w:r>
+              <w:rPr>
+                <w:rFonts w:ascii="標楷體" w:eastAsia="標楷體" w:hAnsi="標楷體"/>
+              </w:rPr>
+              <w:t>datetime</w:t>
             </w:r>
           </w:p>
         </w:tc>
@@ -2808,9 +2882,15 @@
             </w:pPr>
             <w:r>
               <w:rPr>
-                <w:rFonts w:ascii="標楷體" w:eastAsia="標楷體" w:hAnsi="標楷體"/>
-              </w:rPr>
-              <w:t>Not Null</w:t>
+                <w:rFonts w:ascii="標楷體" w:eastAsia="標楷體" w:hAnsi="標楷體" w:hint="eastAsia"/>
+              </w:rPr>
+              <w:t>N</w:t>
+            </w:r>
+            <w:r>
+              <w:rPr>
+                <w:rFonts w:ascii="標楷體" w:eastAsia="標楷體" w:hAnsi="標楷體"/>
+              </w:rPr>
+              <w:t>ot Null</w:t>
             </w:r>
           </w:p>
         </w:tc>
@@ -2821,14 +2901,14 @@
           <w:p>
             <w:pPr>
               <w:rPr>
-                <w:rFonts w:ascii="標楷體" w:eastAsia="標楷體" w:hAnsi="標楷體" w:hint="eastAsia"/>
-              </w:rPr>
-            </w:pPr>
-            <w:r>
-              <w:rPr>
-                <w:rFonts w:ascii="標楷體" w:eastAsia="標楷體" w:hAnsi="標楷體" w:hint="eastAsia"/>
-              </w:rPr>
-              <w:t>圖片檔案位置</w:t>
+                <w:rFonts w:ascii="標楷體" w:eastAsia="標楷體" w:hAnsi="標楷體"/>
+              </w:rPr>
+            </w:pPr>
+            <w:r>
+              <w:rPr>
+                <w:rFonts w:ascii="標楷體" w:eastAsia="標楷體" w:hAnsi="標楷體" w:hint="eastAsia"/>
+              </w:rPr>
+              <w:t>異動時間</w:t>
             </w:r>
           </w:p>
         </w:tc>
@@ -2846,15 +2926,15 @@
             </w:pPr>
             <w:r>
               <w:rPr>
-                <w:rFonts w:ascii="標楷體" w:eastAsia="標楷體" w:hAnsi="標楷體" w:hint="eastAsia"/>
-              </w:rPr>
-              <w:t>Sc</w:t>
-            </w:r>
-            <w:r>
-              <w:rPr>
-                <w:rFonts w:ascii="標楷體" w:eastAsia="標楷體" w:hAnsi="標楷體"/>
-              </w:rPr>
-              <w:t>ore</w:t>
+                <w:rFonts w:ascii="標楷體" w:eastAsia="標楷體" w:hAnsi="標楷體"/>
+              </w:rPr>
+              <w:t>F</w:t>
+            </w:r>
+            <w:r>
+              <w:rPr>
+                <w:rFonts w:ascii="標楷體" w:eastAsia="標楷體" w:hAnsi="標楷體"/>
+              </w:rPr>
+              <w:t>ilePosition</w:t>
             </w:r>
           </w:p>
         </w:tc>
@@ -2865,20 +2945,20 @@
           <w:p>
             <w:pPr>
               <w:rPr>
-                <w:rFonts w:ascii="標楷體" w:eastAsia="標楷體" w:hAnsi="標楷體" w:hint="eastAsia"/>
-              </w:rPr>
-            </w:pPr>
-            <w:r>
-              <w:rPr>
-                <w:rFonts w:ascii="標楷體" w:eastAsia="標楷體" w:hAnsi="標楷體" w:hint="eastAsia"/>
-              </w:rPr>
-              <w:t>b</w:t>
-            </w:r>
-            <w:r>
-              <w:rPr>
-                <w:rFonts w:ascii="標楷體" w:eastAsia="標楷體" w:hAnsi="標楷體"/>
-              </w:rPr>
-              <w:t>igint</w:t>
+                <w:rFonts w:ascii="標楷體" w:eastAsia="標楷體" w:hAnsi="標楷體"/>
+              </w:rPr>
+            </w:pPr>
+            <w:r>
+              <w:rPr>
+                <w:rFonts w:ascii="標楷體" w:eastAsia="標楷體" w:hAnsi="標楷體" w:hint="eastAsia"/>
+              </w:rPr>
+              <w:t>t</w:t>
+            </w:r>
+            <w:r>
+              <w:rPr>
+                <w:rFonts w:ascii="標楷體" w:eastAsia="標楷體" w:hAnsi="標楷體"/>
+              </w:rPr>
+              <w:t>ext</w:t>
             </w:r>
           </w:p>
         </w:tc>
@@ -2907,14 +2987,14 @@
           <w:p>
             <w:pPr>
               <w:rPr>
-                <w:rFonts w:ascii="標楷體" w:eastAsia="標楷體" w:hAnsi="標楷體" w:hint="eastAsia"/>
-              </w:rPr>
-            </w:pPr>
-            <w:r>
-              <w:rPr>
-                <w:rFonts w:ascii="標楷體" w:eastAsia="標楷體" w:hAnsi="標楷體" w:hint="eastAsia"/>
-              </w:rPr>
-              <w:t>天氣分數</w:t>
+                <w:rFonts w:ascii="標楷體" w:eastAsia="標楷體" w:hAnsi="標楷體"/>
+              </w:rPr>
+            </w:pPr>
+            <w:r>
+              <w:rPr>
+                <w:rFonts w:ascii="標楷體" w:eastAsia="標楷體" w:hAnsi="標楷體" w:hint="eastAsia"/>
+              </w:rPr>
+              <w:t>圖片檔案位置</w:t>
             </w:r>
           </w:p>
         </w:tc>
@@ -2923,7 +3003,7 @@
     <w:p>
       <w:pPr>
         <w:rPr>
-          <w:rFonts w:ascii="標楷體" w:eastAsia="標楷體" w:hAnsi="標楷體" w:hint="eastAsia"/>
+          <w:rFonts w:ascii="標楷體" w:eastAsia="標楷體" w:hAnsi="標楷體"/>
         </w:rPr>
       </w:pPr>
     </w:p>

</xml_diff>